<commit_message>
Tidying and simplifying, including creating function to format dataframes for plotting (see CHANGES: for further details)
</commit_message>
<xml_diff>
--- a/outputs/IPACS Report.docx
+++ b/outputs/IPACS Report.docx
@@ -195,7 +195,7 @@
         <w:pStyle w:val="Date"/>
       </w:pPr>
       <w:r>
-        <w:t xml:space="preserve">24</w:t>
+        <w:t xml:space="preserve">28</w:t>
       </w:r>
       <w:r>
         <w:t xml:space="preserve"> </w:t>
@@ -500,7 +500,7 @@
         <w:pStyle w:val="FirstParagraph"/>
       </w:pPr>
       <w:r>
-        <w:t xml:space="preserve">Referral patterns are based on the mean numbers of referrals for the past month split by pathway and locality</w:t>
+        <w:t xml:space="preserve">Referral patterns are based on the mean numbers of referrals for the past six months split by pathway and locality.</w:t>
       </w:r>
     </w:p>
     <w:p>
@@ -509,7 +509,6 @@
           <w:ilvl w:val="0"/>
           <w:numId w:val="1003"/>
         </w:numPr>
-        <w:pStyle w:val="Compact"/>
       </w:pPr>
       <w:r>
         <w:rPr>
@@ -531,14 +530,6 @@
       <w:r>
         <w:br/>
       </w:r>
-      <w:r>
-        <w:t xml:space="preserve"> </w:t>
-      </w:r>
-    </w:p>
-    <w:p>
-      <w:pPr>
-        <w:pStyle w:val="FirstParagraph"/>
-      </w:pPr>
       <w:r>
         <w:drawing>
           <wp:inline>
@@ -586,9 +577,8 @@
       <w:pPr>
         <w:numPr>
           <w:ilvl w:val="0"/>
-          <w:numId w:val="1004"/>
+          <w:numId w:val="1003"/>
         </w:numPr>
-        <w:pStyle w:val="Compact"/>
       </w:pPr>
       <w:r>
         <w:rPr>
@@ -610,21 +600,6 @@
       <w:r>
         <w:br/>
       </w:r>
-      <w:r>
-        <w:rPr>
-          <w:iCs/>
-          <w:i/>
-        </w:rPr>
-        <w:t xml:space="preserve">Scenario split [70, 70, 70, 10, 10, 10, 10, 10, 10];</w:t>
-      </w:r>
-      <w:r>
-        <w:br/>
-      </w:r>
-    </w:p>
-    <w:p>
-      <w:pPr>
-        <w:pStyle w:val="FirstParagraph"/>
-      </w:pPr>
       <w:r>
         <w:drawing>
           <wp:inline>
@@ -732,7 +707,7 @@
                 <w:szCs w:val="22"/>
                 <w:color w:val="000000"/>
               </w:rPr>
-              <w:t xml:space="preserve">Capacity and Length of Stay Scenario Parameters as of 21/11/2022</w:t>
+              <w:t xml:space="preserve">Capacity and Length of Stay Scenario Parameters</w:t>
             </w:r>
           </w:p>
         </w:tc>
@@ -3569,13 +3544,13 @@
       </w:r>
     </w:p>
     <w:bookmarkEnd w:id="46"/>
-    <w:bookmarkStart w:id="50" w:name="p1-south-glouc"/>
+    <w:bookmarkStart w:id="50" w:name="p1-south-gloucestershire"/>
     <w:p>
       <w:pPr>
         <w:pStyle w:val="Heading2"/>
       </w:pPr>
       <w:r>
-        <w:t xml:space="preserve">P1 South Glouc</w:t>
+        <w:t xml:space="preserve">P1 South Gloucestershire</w:t>
       </w:r>
     </w:p>
     <w:p>
@@ -3755,13 +3730,13 @@
       </w:r>
     </w:p>
     <w:bookmarkEnd w:id="58"/>
-    <w:bookmarkStart w:id="62" w:name="p2-south-glouc"/>
+    <w:bookmarkStart w:id="62" w:name="p2-south-gloucestershire"/>
     <w:p>
       <w:pPr>
         <w:pStyle w:val="Heading2"/>
       </w:pPr>
       <w:r>
-        <w:t xml:space="preserve">P2 South Glouc</w:t>
+        <w:t xml:space="preserve">P2 South Gloucestershire</w:t>
       </w:r>
     </w:p>
     <w:p>
@@ -3931,13 +3906,13 @@
       </w:r>
     </w:p>
     <w:bookmarkEnd w:id="70"/>
-    <w:bookmarkStart w:id="74" w:name="p3-south-glouc"/>
+    <w:bookmarkStart w:id="74" w:name="p3-south-gloucestershire"/>
     <w:p>
       <w:pPr>
         <w:pStyle w:val="Heading2"/>
       </w:pPr>
       <w:r>
-        <w:t xml:space="preserve">P3 South Glouc</w:t>
+        <w:t xml:space="preserve">P3 South Gloucestershire</w:t>
       </w:r>
     </w:p>
     <w:p>
@@ -4180,9 +4155,6 @@
     <w:abstractNumId w:val="991"/>
   </w:num>
   <w:num w:numId="1003">
-    <w:abstractNumId w:val="991"/>
-  </w:num>
-  <w:num w:numId="1004">
     <w:abstractNumId w:val="991"/>
   </w:num>
 </w:numbering>

</xml_diff>

<commit_message>
Some additional function comments, and add capacity line (not active due to error where it appears on 2nd plot for some pathway location combinations)
</commit_message>
<xml_diff>
--- a/outputs/IPACS Report.docx
+++ b/outputs/IPACS Report.docx
@@ -195,13 +195,13 @@
         <w:pStyle w:val="Date"/>
       </w:pPr>
       <w:r>
-        <w:t xml:space="preserve">28</w:t>
+        <w:t xml:space="preserve">01</w:t>
       </w:r>
       <w:r>
         <w:t xml:space="preserve"> </w:t>
       </w:r>
       <w:r>
-        <w:t xml:space="preserve">February,</w:t>
+        <w:t xml:space="preserve">March,</w:t>
       </w:r>
       <w:r>
         <w:t xml:space="preserve"> </w:t>

</xml_diff>